<commit_message>
Update TUBES KELOMPOK MULMED.docx
</commit_message>
<xml_diff>
--- a/Jurnal/TUBES KELOMPOK MULMED.docx
+++ b/Jurnal/TUBES KELOMPOK MULMED.docx
@@ -7470,6 +7470,15 @@
               <w:sz w:val="24"/>
               <w:szCs w:val="24"/>
             </w:rPr>
+            <w:t xml:space="preserve"> </w:t>
+          </w:r>
+          <w:r>
+            <w:rPr>
+              <w:rFonts w:cs="Times New Roman"/>
+              <w:color w:val="000000"/>
+              <w:sz w:val="24"/>
+              <w:szCs w:val="24"/>
+            </w:rPr>
             <w:t>[9]</w:t>
           </w:r>
         </w:sdtContent>
@@ -7493,7 +7502,6 @@
       <w:proofErr w:type="spellStart"/>
       <w:r>
         <w:rPr>
-          <w:rFonts w:cs="Times New Roman"/>
           <w:sz w:val="24"/>
           <w:szCs w:val="24"/>
         </w:rPr>
@@ -7502,16 +7510,14 @@
       <w:proofErr w:type="spellEnd"/>
       <w:r>
         <w:rPr>
-          <w:rFonts w:cs="Times New Roman"/>
-          <w:sz w:val="24"/>
-          <w:szCs w:val="24"/>
-        </w:rPr>
-        <w:t xml:space="preserve"> </w:t>
-      </w:r>
-      <w:proofErr w:type="spellStart"/>
-      <w:r>
-        <w:rPr>
-          <w:rFonts w:cs="Times New Roman"/>
+          <w:sz w:val="24"/>
+          <w:szCs w:val="24"/>
+        </w:rPr>
+        <w:t xml:space="preserve"> </w:t>
+      </w:r>
+      <w:proofErr w:type="spellStart"/>
+      <w:r>
+        <w:rPr>
           <w:sz w:val="24"/>
           <w:szCs w:val="24"/>
         </w:rPr>
@@ -7520,16 +7526,14 @@
       <w:proofErr w:type="spellEnd"/>
       <w:r>
         <w:rPr>
-          <w:rFonts w:cs="Times New Roman"/>
-          <w:sz w:val="24"/>
-          <w:szCs w:val="24"/>
-        </w:rPr>
-        <w:t xml:space="preserve"> </w:t>
-      </w:r>
-      <w:proofErr w:type="spellStart"/>
-      <w:r>
-        <w:rPr>
-          <w:rFonts w:cs="Times New Roman"/>
+          <w:sz w:val="24"/>
+          <w:szCs w:val="24"/>
+        </w:rPr>
+        <w:t xml:space="preserve"> </w:t>
+      </w:r>
+      <w:proofErr w:type="spellStart"/>
+      <w:r>
+        <w:rPr>
           <w:sz w:val="24"/>
           <w:szCs w:val="24"/>
         </w:rPr>
@@ -7538,43 +7542,454 @@
       <w:proofErr w:type="spellEnd"/>
       <w:r>
         <w:rPr>
-          <w:rFonts w:cs="Times New Roman"/>
-          <w:sz w:val="24"/>
-          <w:szCs w:val="24"/>
-        </w:rPr>
-        <w:t xml:space="preserve"> Metode MDLC </w:t>
-      </w:r>
-      <w:proofErr w:type="spellStart"/>
-      <w:r>
-        <w:rPr>
-          <w:rFonts w:cs="Times New Roman"/>
-          <w:sz w:val="24"/>
-          <w:szCs w:val="24"/>
-        </w:rPr>
-        <w:t>adalah</w:t>
-      </w:r>
-      <w:proofErr w:type="spellEnd"/>
-      <w:r>
-        <w:rPr>
-          <w:rFonts w:cs="Times New Roman"/>
-          <w:sz w:val="24"/>
-          <w:szCs w:val="24"/>
-        </w:rPr>
-        <w:t xml:space="preserve"> </w:t>
-      </w:r>
-      <w:proofErr w:type="spellStart"/>
-      <w:r>
-        <w:rPr>
-          <w:rFonts w:cs="Times New Roman"/>
-          <w:sz w:val="24"/>
-          <w:szCs w:val="24"/>
-        </w:rPr>
-        <w:t>bahwa</w:t>
-      </w:r>
-      <w:proofErr w:type="spellEnd"/>
-      <w:r>
-        <w:rPr>
-          <w:rFonts w:cs="Times New Roman"/>
+          <w:sz w:val="24"/>
+          <w:szCs w:val="24"/>
+        </w:rPr>
+        <w:t xml:space="preserve"> </w:t>
+      </w:r>
+      <w:proofErr w:type="spellStart"/>
+      <w:r>
+        <w:rPr>
+          <w:sz w:val="24"/>
+          <w:szCs w:val="24"/>
+        </w:rPr>
+        <w:t>metode</w:t>
+      </w:r>
+      <w:proofErr w:type="spellEnd"/>
+      <w:r>
+        <w:rPr>
+          <w:sz w:val="24"/>
+          <w:szCs w:val="24"/>
+        </w:rPr>
+        <w:t xml:space="preserve"> </w:t>
+      </w:r>
+      <w:proofErr w:type="spellStart"/>
+      <w:r>
+        <w:rPr>
+          <w:sz w:val="24"/>
+          <w:szCs w:val="24"/>
+        </w:rPr>
+        <w:t>ini</w:t>
+      </w:r>
+      <w:proofErr w:type="spellEnd"/>
+      <w:r>
+        <w:rPr>
+          <w:sz w:val="24"/>
+          <w:szCs w:val="24"/>
+        </w:rPr>
+        <w:t xml:space="preserve"> </w:t>
+      </w:r>
+      <w:proofErr w:type="spellStart"/>
+      <w:r>
+        <w:rPr>
+          <w:sz w:val="24"/>
+          <w:szCs w:val="24"/>
+        </w:rPr>
+        <w:t>terletak</w:t>
+      </w:r>
+      <w:proofErr w:type="spellEnd"/>
+      <w:r>
+        <w:rPr>
+          <w:sz w:val="24"/>
+          <w:szCs w:val="24"/>
+        </w:rPr>
+        <w:t xml:space="preserve"> pada </w:t>
+      </w:r>
+      <w:proofErr w:type="spellStart"/>
+      <w:r>
+        <w:rPr>
+          <w:sz w:val="24"/>
+          <w:szCs w:val="24"/>
+        </w:rPr>
+        <w:t>struktur</w:t>
+      </w:r>
+      <w:proofErr w:type="spellEnd"/>
+      <w:r>
+        <w:rPr>
+          <w:sz w:val="24"/>
+          <w:szCs w:val="24"/>
+        </w:rPr>
+        <w:t xml:space="preserve"> </w:t>
+      </w:r>
+      <w:proofErr w:type="spellStart"/>
+      <w:r>
+        <w:rPr>
+          <w:sz w:val="24"/>
+          <w:szCs w:val="24"/>
+        </w:rPr>
+        <w:t>pembangunan</w:t>
+      </w:r>
+      <w:proofErr w:type="spellEnd"/>
+      <w:r>
+        <w:rPr>
+          <w:sz w:val="24"/>
+          <w:szCs w:val="24"/>
+        </w:rPr>
+        <w:t xml:space="preserve"> </w:t>
+      </w:r>
+      <w:proofErr w:type="spellStart"/>
+      <w:r>
+        <w:rPr>
+          <w:sz w:val="24"/>
+          <w:szCs w:val="24"/>
+        </w:rPr>
+        <w:t>sistem</w:t>
+      </w:r>
+      <w:proofErr w:type="spellEnd"/>
+      <w:r>
+        <w:rPr>
+          <w:sz w:val="24"/>
+          <w:szCs w:val="24"/>
+        </w:rPr>
+        <w:t xml:space="preserve"> yang </w:t>
+      </w:r>
+      <w:proofErr w:type="spellStart"/>
+      <w:r>
+        <w:rPr>
+          <w:sz w:val="24"/>
+          <w:szCs w:val="24"/>
+        </w:rPr>
+        <w:t>terorganisir</w:t>
+      </w:r>
+      <w:proofErr w:type="spellEnd"/>
+      <w:r>
+        <w:rPr>
+          <w:sz w:val="24"/>
+          <w:szCs w:val="24"/>
+        </w:rPr>
+        <w:t xml:space="preserve"> </w:t>
+      </w:r>
+      <w:proofErr w:type="spellStart"/>
+      <w:r>
+        <w:rPr>
+          <w:sz w:val="24"/>
+          <w:szCs w:val="24"/>
+        </w:rPr>
+        <w:t>mulai</w:t>
+      </w:r>
+      <w:proofErr w:type="spellEnd"/>
+      <w:r>
+        <w:rPr>
+          <w:sz w:val="24"/>
+          <w:szCs w:val="24"/>
+        </w:rPr>
+        <w:t xml:space="preserve"> </w:t>
+      </w:r>
+      <w:proofErr w:type="spellStart"/>
+      <w:r>
+        <w:rPr>
+          <w:sz w:val="24"/>
+          <w:szCs w:val="24"/>
+        </w:rPr>
+        <w:t>dari</w:t>
+      </w:r>
+      <w:proofErr w:type="spellEnd"/>
+      <w:r>
+        <w:rPr>
+          <w:sz w:val="24"/>
+          <w:szCs w:val="24"/>
+        </w:rPr>
+        <w:t xml:space="preserve"> </w:t>
+      </w:r>
+      <w:proofErr w:type="spellStart"/>
+      <w:r>
+        <w:rPr>
+          <w:sz w:val="24"/>
+          <w:szCs w:val="24"/>
+        </w:rPr>
+        <w:t>tahap</w:t>
+      </w:r>
+      <w:proofErr w:type="spellEnd"/>
+      <w:r>
+        <w:rPr>
+          <w:sz w:val="24"/>
+          <w:szCs w:val="24"/>
+        </w:rPr>
+        <w:t xml:space="preserve"> </w:t>
+      </w:r>
+      <w:proofErr w:type="spellStart"/>
+      <w:r>
+        <w:rPr>
+          <w:sz w:val="24"/>
+          <w:szCs w:val="24"/>
+        </w:rPr>
+        <w:t>konsep</w:t>
+      </w:r>
+      <w:proofErr w:type="spellEnd"/>
+      <w:r>
+        <w:rPr>
+          <w:sz w:val="24"/>
+          <w:szCs w:val="24"/>
+        </w:rPr>
+        <w:t xml:space="preserve"> </w:t>
+      </w:r>
+      <w:proofErr w:type="spellStart"/>
+      <w:r>
+        <w:rPr>
+          <w:sz w:val="24"/>
+          <w:szCs w:val="24"/>
+        </w:rPr>
+        <w:t>hingga</w:t>
+      </w:r>
+      <w:proofErr w:type="spellEnd"/>
+      <w:r>
+        <w:rPr>
+          <w:sz w:val="24"/>
+          <w:szCs w:val="24"/>
+        </w:rPr>
+        <w:t xml:space="preserve"> </w:t>
+      </w:r>
+      <w:proofErr w:type="spellStart"/>
+      <w:r>
+        <w:rPr>
+          <w:sz w:val="24"/>
+          <w:szCs w:val="24"/>
+        </w:rPr>
+        <w:t>pengujian</w:t>
+      </w:r>
+      <w:proofErr w:type="spellEnd"/>
+      <w:r>
+        <w:rPr>
+          <w:sz w:val="24"/>
+          <w:szCs w:val="24"/>
+        </w:rPr>
+        <w:t xml:space="preserve">. </w:t>
+      </w:r>
+      <w:proofErr w:type="spellStart"/>
+      <w:r>
+        <w:rPr>
+          <w:sz w:val="24"/>
+          <w:szCs w:val="24"/>
+        </w:rPr>
+        <w:t>Pendekatan</w:t>
+      </w:r>
+      <w:proofErr w:type="spellEnd"/>
+      <w:r>
+        <w:rPr>
+          <w:sz w:val="24"/>
+          <w:szCs w:val="24"/>
+        </w:rPr>
+        <w:t xml:space="preserve"> </w:t>
+      </w:r>
+      <w:proofErr w:type="spellStart"/>
+      <w:r>
+        <w:rPr>
+          <w:sz w:val="24"/>
+          <w:szCs w:val="24"/>
+        </w:rPr>
+        <w:t>ini</w:t>
+      </w:r>
+      <w:proofErr w:type="spellEnd"/>
+      <w:r>
+        <w:rPr>
+          <w:sz w:val="24"/>
+          <w:szCs w:val="24"/>
+        </w:rPr>
+        <w:t xml:space="preserve"> </w:t>
+      </w:r>
+      <w:proofErr w:type="spellStart"/>
+      <w:r>
+        <w:rPr>
+          <w:sz w:val="24"/>
+          <w:szCs w:val="24"/>
+        </w:rPr>
+        <w:t>memungkinkan</w:t>
+      </w:r>
+      <w:proofErr w:type="spellEnd"/>
+      <w:r>
+        <w:rPr>
+          <w:sz w:val="24"/>
+          <w:szCs w:val="24"/>
+        </w:rPr>
+        <w:t xml:space="preserve"> </w:t>
+      </w:r>
+      <w:proofErr w:type="spellStart"/>
+      <w:r>
+        <w:rPr>
+          <w:sz w:val="24"/>
+          <w:szCs w:val="24"/>
+        </w:rPr>
+        <w:t>pengembangan</w:t>
+      </w:r>
+      <w:proofErr w:type="spellEnd"/>
+      <w:r>
+        <w:rPr>
+          <w:sz w:val="24"/>
+          <w:szCs w:val="24"/>
+        </w:rPr>
+        <w:t xml:space="preserve"> </w:t>
+      </w:r>
+      <w:proofErr w:type="spellStart"/>
+      <w:r>
+        <w:rPr>
+          <w:sz w:val="24"/>
+          <w:szCs w:val="24"/>
+        </w:rPr>
+        <w:t>sistem</w:t>
+      </w:r>
+      <w:proofErr w:type="spellEnd"/>
+      <w:r>
+        <w:rPr>
+          <w:sz w:val="24"/>
+          <w:szCs w:val="24"/>
+        </w:rPr>
+        <w:t xml:space="preserve"> </w:t>
+      </w:r>
+      <w:proofErr w:type="spellStart"/>
+      <w:r>
+        <w:rPr>
+          <w:sz w:val="24"/>
+          <w:szCs w:val="24"/>
+        </w:rPr>
+        <w:t>secara</w:t>
+      </w:r>
+      <w:proofErr w:type="spellEnd"/>
+      <w:r>
+        <w:rPr>
+          <w:sz w:val="24"/>
+          <w:szCs w:val="24"/>
+        </w:rPr>
+        <w:t xml:space="preserve"> </w:t>
+      </w:r>
+      <w:proofErr w:type="spellStart"/>
+      <w:r>
+        <w:rPr>
+          <w:sz w:val="24"/>
+          <w:szCs w:val="24"/>
+        </w:rPr>
+        <w:t>sistematis</w:t>
+      </w:r>
+      <w:proofErr w:type="spellEnd"/>
+      <w:r>
+        <w:rPr>
+          <w:sz w:val="24"/>
+          <w:szCs w:val="24"/>
+        </w:rPr>
+        <w:t xml:space="preserve"> dan </w:t>
+      </w:r>
+      <w:proofErr w:type="spellStart"/>
+      <w:r>
+        <w:rPr>
+          <w:sz w:val="24"/>
+          <w:szCs w:val="24"/>
+        </w:rPr>
+        <w:t>terkoordinasi</w:t>
+      </w:r>
+      <w:proofErr w:type="spellEnd"/>
+      <w:r>
+        <w:rPr>
+          <w:sz w:val="24"/>
+          <w:szCs w:val="24"/>
+        </w:rPr>
+        <w:t xml:space="preserve">, </w:t>
+      </w:r>
+      <w:proofErr w:type="spellStart"/>
+      <w:r>
+        <w:rPr>
+          <w:sz w:val="24"/>
+          <w:szCs w:val="24"/>
+        </w:rPr>
+        <w:t>memastikan</w:t>
+      </w:r>
+      <w:proofErr w:type="spellEnd"/>
+      <w:r>
+        <w:rPr>
+          <w:sz w:val="24"/>
+          <w:szCs w:val="24"/>
+        </w:rPr>
+        <w:t xml:space="preserve"> </w:t>
+      </w:r>
+      <w:proofErr w:type="spellStart"/>
+      <w:r>
+        <w:rPr>
+          <w:sz w:val="24"/>
+          <w:szCs w:val="24"/>
+        </w:rPr>
+        <w:t>integrasi</w:t>
+      </w:r>
+      <w:proofErr w:type="spellEnd"/>
+      <w:r>
+        <w:rPr>
+          <w:sz w:val="24"/>
+          <w:szCs w:val="24"/>
+        </w:rPr>
+        <w:t xml:space="preserve"> yang </w:t>
+      </w:r>
+      <w:proofErr w:type="spellStart"/>
+      <w:r>
+        <w:rPr>
+          <w:sz w:val="24"/>
+          <w:szCs w:val="24"/>
+        </w:rPr>
+        <w:t>baik</w:t>
+      </w:r>
+      <w:proofErr w:type="spellEnd"/>
+      <w:r>
+        <w:rPr>
+          <w:sz w:val="24"/>
+          <w:szCs w:val="24"/>
+        </w:rPr>
+        <w:t xml:space="preserve"> </w:t>
+      </w:r>
+      <w:proofErr w:type="spellStart"/>
+      <w:r>
+        <w:rPr>
+          <w:sz w:val="24"/>
+          <w:szCs w:val="24"/>
+        </w:rPr>
+        <w:t>untuk</w:t>
+      </w:r>
+      <w:proofErr w:type="spellEnd"/>
+      <w:r>
+        <w:rPr>
+          <w:sz w:val="24"/>
+          <w:szCs w:val="24"/>
+        </w:rPr>
+        <w:t xml:space="preserve"> </w:t>
+      </w:r>
+      <w:proofErr w:type="spellStart"/>
+      <w:r>
+        <w:rPr>
+          <w:sz w:val="24"/>
+          <w:szCs w:val="24"/>
+        </w:rPr>
+        <w:t>setiap</w:t>
+      </w:r>
+      <w:proofErr w:type="spellEnd"/>
+      <w:r>
+        <w:rPr>
+          <w:sz w:val="24"/>
+          <w:szCs w:val="24"/>
+        </w:rPr>
+        <w:t xml:space="preserve"> </w:t>
+      </w:r>
+      <w:proofErr w:type="spellStart"/>
+      <w:r>
+        <w:rPr>
+          <w:sz w:val="24"/>
+          <w:szCs w:val="24"/>
+        </w:rPr>
+        <w:t>elemen</w:t>
+      </w:r>
+      <w:proofErr w:type="spellEnd"/>
+      <w:r>
+        <w:rPr>
+          <w:sz w:val="24"/>
+          <w:szCs w:val="24"/>
+        </w:rPr>
+        <w:t xml:space="preserve"> </w:t>
+      </w:r>
+      <w:proofErr w:type="spellStart"/>
+      <w:r>
+        <w:rPr>
+          <w:sz w:val="24"/>
+          <w:szCs w:val="24"/>
+        </w:rPr>
+        <w:t>sepanjang</w:t>
+      </w:r>
+      <w:proofErr w:type="spellEnd"/>
+      <w:r>
+        <w:rPr>
           <w:sz w:val="24"/>
           <w:szCs w:val="24"/>
         </w:rPr>
@@ -7583,7 +7998,6 @@
       <w:proofErr w:type="spellStart"/>
       <w:r>
         <w:rPr>
-          <w:rFonts w:cs="Times New Roman"/>
           <w:sz w:val="24"/>
           <w:szCs w:val="24"/>
         </w:rPr>
@@ -7592,79 +8006,38 @@
       <w:proofErr w:type="spellEnd"/>
       <w:r>
         <w:rPr>
-          <w:rFonts w:cs="Times New Roman"/>
-          <w:sz w:val="24"/>
-          <w:szCs w:val="24"/>
-        </w:rPr>
-        <w:t xml:space="preserve"> </w:t>
-      </w:r>
-      <w:proofErr w:type="spellStart"/>
-      <w:r>
-        <w:rPr>
-          <w:rFonts w:cs="Times New Roman"/>
-          <w:sz w:val="24"/>
-          <w:szCs w:val="24"/>
-        </w:rPr>
-        <w:t>sistemnya</w:t>
-      </w:r>
-      <w:proofErr w:type="spellEnd"/>
-      <w:r>
-        <w:rPr>
-          <w:rFonts w:cs="Times New Roman"/>
-          <w:sz w:val="24"/>
-          <w:szCs w:val="24"/>
-        </w:rPr>
-        <w:t xml:space="preserve"> </w:t>
-      </w:r>
-      <w:proofErr w:type="spellStart"/>
-      <w:r>
-        <w:rPr>
-          <w:rFonts w:cs="Times New Roman"/>
-          <w:sz w:val="24"/>
-          <w:szCs w:val="24"/>
-        </w:rPr>
-        <w:t>terstruktur</w:t>
-      </w:r>
-      <w:proofErr w:type="spellEnd"/>
-      <w:r>
-        <w:rPr>
-          <w:rFonts w:cs="Times New Roman"/>
-          <w:sz w:val="24"/>
-          <w:szCs w:val="24"/>
-        </w:rPr>
-        <w:t xml:space="preserve"> </w:t>
-      </w:r>
-      <w:proofErr w:type="spellStart"/>
-      <w:r>
-        <w:rPr>
-          <w:rFonts w:cs="Times New Roman"/>
-          <w:sz w:val="24"/>
-          <w:szCs w:val="24"/>
-        </w:rPr>
-        <w:t>sejak</w:t>
-      </w:r>
-      <w:proofErr w:type="spellEnd"/>
-      <w:r>
-        <w:rPr>
-          <w:rFonts w:cs="Times New Roman"/>
-          <w:sz w:val="24"/>
-          <w:szCs w:val="24"/>
-        </w:rPr>
-        <w:t xml:space="preserve"> </w:t>
-      </w:r>
-      <w:proofErr w:type="spellStart"/>
-      <w:r>
-        <w:rPr>
-          <w:rFonts w:cs="Times New Roman"/>
-          <w:sz w:val="24"/>
-          <w:szCs w:val="24"/>
-        </w:rPr>
-        <w:t>awal</w:t>
-      </w:r>
-      <w:proofErr w:type="spellEnd"/>
-      <w:r>
-        <w:rPr>
-          <w:rFonts w:cs="Times New Roman"/>
+          <w:sz w:val="24"/>
+          <w:szCs w:val="24"/>
+        </w:rPr>
+        <w:t xml:space="preserve">. </w:t>
+      </w:r>
+      <w:proofErr w:type="spellStart"/>
+      <w:r>
+        <w:rPr>
+          <w:sz w:val="24"/>
+          <w:szCs w:val="24"/>
+        </w:rPr>
+        <w:t>Dengan</w:t>
+      </w:r>
+      <w:proofErr w:type="spellEnd"/>
+      <w:r>
+        <w:rPr>
+          <w:sz w:val="24"/>
+          <w:szCs w:val="24"/>
+        </w:rPr>
+        <w:t xml:space="preserve"> </w:t>
+      </w:r>
+      <w:proofErr w:type="spellStart"/>
+      <w:r>
+        <w:rPr>
+          <w:sz w:val="24"/>
+          <w:szCs w:val="24"/>
+        </w:rPr>
+        <w:t>demikian</w:t>
+      </w:r>
+      <w:proofErr w:type="spellEnd"/>
+      <w:r>
+        <w:rPr>
           <w:sz w:val="24"/>
           <w:szCs w:val="24"/>
         </w:rPr>
@@ -7673,115 +8046,70 @@
       <w:proofErr w:type="spellStart"/>
       <w:r>
         <w:rPr>
-          <w:rFonts w:cs="Times New Roman"/>
-          <w:sz w:val="24"/>
-          <w:szCs w:val="24"/>
-        </w:rPr>
-        <w:t>dimulai</w:t>
-      </w:r>
-      <w:proofErr w:type="spellEnd"/>
-      <w:r>
-        <w:rPr>
-          <w:rFonts w:cs="Times New Roman"/>
-          <w:sz w:val="24"/>
-          <w:szCs w:val="24"/>
-        </w:rPr>
-        <w:t xml:space="preserve"> </w:t>
-      </w:r>
-      <w:proofErr w:type="spellStart"/>
-      <w:r>
-        <w:rPr>
-          <w:rFonts w:cs="Times New Roman"/>
-          <w:sz w:val="24"/>
-          <w:szCs w:val="24"/>
-        </w:rPr>
-        <w:t>dari</w:t>
-      </w:r>
-      <w:proofErr w:type="spellEnd"/>
-      <w:r>
-        <w:rPr>
-          <w:rFonts w:cs="Times New Roman"/>
-          <w:sz w:val="24"/>
-          <w:szCs w:val="24"/>
-        </w:rPr>
-        <w:t xml:space="preserve"> </w:t>
-      </w:r>
-      <w:proofErr w:type="spellStart"/>
-      <w:r>
-        <w:rPr>
-          <w:rFonts w:cs="Times New Roman"/>
-          <w:sz w:val="24"/>
-          <w:szCs w:val="24"/>
-        </w:rPr>
-        <w:t>tahap</w:t>
-      </w:r>
-      <w:proofErr w:type="spellEnd"/>
-      <w:r>
-        <w:rPr>
-          <w:rFonts w:cs="Times New Roman"/>
-          <w:sz w:val="24"/>
-          <w:szCs w:val="24"/>
-        </w:rPr>
-        <w:t xml:space="preserve"> </w:t>
-      </w:r>
-      <w:proofErr w:type="spellStart"/>
-      <w:r>
-        <w:rPr>
-          <w:rFonts w:cs="Times New Roman"/>
-          <w:sz w:val="24"/>
-          <w:szCs w:val="24"/>
-        </w:rPr>
-        <w:t>konsep</w:t>
-      </w:r>
-      <w:proofErr w:type="spellEnd"/>
-      <w:r>
-        <w:rPr>
-          <w:rFonts w:cs="Times New Roman"/>
-          <w:sz w:val="24"/>
-          <w:szCs w:val="24"/>
-        </w:rPr>
-        <w:t xml:space="preserve"> </w:t>
-      </w:r>
-      <w:proofErr w:type="spellStart"/>
-      <w:r>
-        <w:rPr>
-          <w:rFonts w:cs="Times New Roman"/>
-          <w:sz w:val="24"/>
-          <w:szCs w:val="24"/>
-        </w:rPr>
-        <w:t>hingga</w:t>
-      </w:r>
-      <w:proofErr w:type="spellEnd"/>
-      <w:r>
-        <w:rPr>
-          <w:rFonts w:cs="Times New Roman"/>
-          <w:sz w:val="24"/>
-          <w:szCs w:val="24"/>
-        </w:rPr>
-        <w:t xml:space="preserve"> </w:t>
-      </w:r>
-      <w:proofErr w:type="spellStart"/>
-      <w:r>
-        <w:rPr>
-          <w:rFonts w:cs="Times New Roman"/>
-          <w:sz w:val="24"/>
-          <w:szCs w:val="24"/>
-        </w:rPr>
-        <w:t>tahap</w:t>
-      </w:r>
-      <w:proofErr w:type="spellEnd"/>
-      <w:r>
-        <w:rPr>
-          <w:rFonts w:cs="Times New Roman"/>
-          <w:sz w:val="24"/>
-          <w:szCs w:val="24"/>
-        </w:rPr>
-        <w:t xml:space="preserve"> </w:t>
-      </w:r>
-      <w:proofErr w:type="spellStart"/>
-      <w:r>
-        <w:rPr>
-          <w:rFonts w:cs="Times New Roman"/>
+          <w:sz w:val="24"/>
+          <w:szCs w:val="24"/>
+        </w:rPr>
+        <w:t>aplikasi</w:t>
+      </w:r>
+      <w:proofErr w:type="spellEnd"/>
+      <w:r>
+        <w:rPr>
+          <w:sz w:val="24"/>
+          <w:szCs w:val="24"/>
+        </w:rPr>
+        <w:t xml:space="preserve"> multimedia yang </w:t>
+      </w:r>
+      <w:proofErr w:type="spellStart"/>
+      <w:r>
+        <w:rPr>
+          <w:sz w:val="24"/>
+          <w:szCs w:val="24"/>
+        </w:rPr>
+        <w:t>dihasilkan</w:t>
+      </w:r>
+      <w:proofErr w:type="spellEnd"/>
+      <w:r>
+        <w:rPr>
+          <w:sz w:val="24"/>
+          <w:szCs w:val="24"/>
+        </w:rPr>
+        <w:t xml:space="preserve"> </w:t>
+      </w:r>
+      <w:proofErr w:type="spellStart"/>
+      <w:r>
+        <w:rPr>
+          <w:sz w:val="24"/>
+          <w:szCs w:val="24"/>
+        </w:rPr>
+        <w:t>dapat</w:t>
+      </w:r>
+      <w:proofErr w:type="spellEnd"/>
+      <w:r>
+        <w:rPr>
+          <w:sz w:val="24"/>
+          <w:szCs w:val="24"/>
+        </w:rPr>
+        <w:t xml:space="preserve"> </w:t>
+      </w:r>
+      <w:proofErr w:type="spellStart"/>
+      <w:r>
+        <w:rPr>
+          <w:sz w:val="24"/>
+          <w:szCs w:val="24"/>
+        </w:rPr>
+        <w:t>melalui</w:t>
+      </w:r>
+      <w:proofErr w:type="spellEnd"/>
+      <w:r>
+        <w:rPr>
+          <w:sz w:val="24"/>
+          <w:szCs w:val="24"/>
+        </w:rPr>
+        <w:t xml:space="preserve"> </w:t>
+      </w:r>
+      <w:proofErr w:type="spellStart"/>
+      <w:r>
+        <w:rPr>
           <w:sz w:val="24"/>
           <w:szCs w:val="24"/>
         </w:rPr>
@@ -7790,178 +8118,174 @@
       <w:proofErr w:type="spellEnd"/>
       <w:r>
         <w:rPr>
-          <w:rFonts w:cs="Times New Roman"/>
-          <w:sz w:val="24"/>
-          <w:szCs w:val="24"/>
-        </w:rPr>
-        <w:t xml:space="preserve">, </w:t>
-      </w:r>
-      <w:proofErr w:type="spellStart"/>
-      <w:r>
-        <w:rPr>
-          <w:rFonts w:cs="Times New Roman"/>
-          <w:sz w:val="24"/>
-          <w:szCs w:val="24"/>
-        </w:rPr>
-        <w:t>sehingga</w:t>
-      </w:r>
-      <w:proofErr w:type="spellEnd"/>
-      <w:r>
-        <w:rPr>
-          <w:rFonts w:cs="Times New Roman"/>
-          <w:sz w:val="24"/>
-          <w:szCs w:val="24"/>
-        </w:rPr>
-        <w:t xml:space="preserve"> </w:t>
-      </w:r>
-      <w:proofErr w:type="spellStart"/>
-      <w:r>
-        <w:rPr>
-          <w:rFonts w:cs="Times New Roman"/>
-          <w:sz w:val="24"/>
-          <w:szCs w:val="24"/>
-        </w:rPr>
-        <w:t>setiap</w:t>
-      </w:r>
-      <w:proofErr w:type="spellEnd"/>
-      <w:r>
-        <w:rPr>
-          <w:rFonts w:cs="Times New Roman"/>
-          <w:sz w:val="24"/>
-          <w:szCs w:val="24"/>
-        </w:rPr>
-        <w:t xml:space="preserve"> </w:t>
-      </w:r>
-      <w:proofErr w:type="spellStart"/>
-      <w:r>
-        <w:rPr>
-          <w:rFonts w:cs="Times New Roman"/>
-          <w:sz w:val="24"/>
-          <w:szCs w:val="24"/>
-        </w:rPr>
-        <w:t>langkah</w:t>
-      </w:r>
-      <w:proofErr w:type="spellEnd"/>
-      <w:r>
-        <w:rPr>
-          <w:rFonts w:cs="Times New Roman"/>
-          <w:sz w:val="24"/>
-          <w:szCs w:val="24"/>
-        </w:rPr>
-        <w:t xml:space="preserve"> </w:t>
-      </w:r>
-      <w:proofErr w:type="spellStart"/>
-      <w:r>
-        <w:rPr>
-          <w:rFonts w:cs="Times New Roman"/>
-          <w:sz w:val="24"/>
-          <w:szCs w:val="24"/>
-        </w:rPr>
-        <w:t>dapat</w:t>
-      </w:r>
-      <w:proofErr w:type="spellEnd"/>
-      <w:r>
-        <w:rPr>
-          <w:rFonts w:cs="Times New Roman"/>
-          <w:sz w:val="24"/>
-          <w:szCs w:val="24"/>
-        </w:rPr>
-        <w:t xml:space="preserve"> </w:t>
-      </w:r>
-      <w:proofErr w:type="spellStart"/>
-      <w:r>
-        <w:rPr>
-          <w:rFonts w:cs="Times New Roman"/>
-          <w:sz w:val="24"/>
-          <w:szCs w:val="24"/>
-        </w:rPr>
-        <w:t>diorganisir</w:t>
-      </w:r>
-      <w:proofErr w:type="spellEnd"/>
-      <w:r>
-        <w:rPr>
-          <w:rFonts w:cs="Times New Roman"/>
-          <w:sz w:val="24"/>
-          <w:szCs w:val="24"/>
-        </w:rPr>
-        <w:t xml:space="preserve"> </w:t>
-      </w:r>
-      <w:proofErr w:type="spellStart"/>
-      <w:r>
-        <w:rPr>
-          <w:rFonts w:cs="Times New Roman"/>
-          <w:sz w:val="24"/>
-          <w:szCs w:val="24"/>
-        </w:rPr>
-        <w:t>dengan</w:t>
-      </w:r>
-      <w:proofErr w:type="spellEnd"/>
-      <w:r>
-        <w:rPr>
-          <w:rFonts w:cs="Times New Roman"/>
-          <w:sz w:val="24"/>
-          <w:szCs w:val="24"/>
-        </w:rPr>
-        <w:t xml:space="preserve"> </w:t>
-      </w:r>
-      <w:proofErr w:type="spellStart"/>
-      <w:r>
-        <w:rPr>
-          <w:rFonts w:cs="Times New Roman"/>
-          <w:sz w:val="24"/>
-          <w:szCs w:val="24"/>
-        </w:rPr>
-        <w:t>baik</w:t>
-      </w:r>
-      <w:proofErr w:type="spellEnd"/>
-      <w:r>
-        <w:rPr>
-          <w:rFonts w:cs="Times New Roman"/>
-          <w:sz w:val="24"/>
-          <w:szCs w:val="24"/>
-        </w:rPr>
-        <w:t xml:space="preserve">. </w:t>
-      </w:r>
-      <w:proofErr w:type="spellStart"/>
-      <w:r>
-        <w:rPr>
-          <w:rFonts w:cs="Times New Roman"/>
-          <w:sz w:val="24"/>
-          <w:szCs w:val="24"/>
-        </w:rPr>
-        <w:t>Dengan</w:t>
-      </w:r>
-      <w:proofErr w:type="spellEnd"/>
-      <w:r>
-        <w:rPr>
-          <w:rFonts w:cs="Times New Roman"/>
-          <w:sz w:val="24"/>
-          <w:szCs w:val="24"/>
-        </w:rPr>
-        <w:t xml:space="preserve"> </w:t>
-      </w:r>
-      <w:proofErr w:type="spellStart"/>
-      <w:r>
-        <w:rPr>
-          <w:rFonts w:cs="Times New Roman"/>
-          <w:sz w:val="24"/>
-          <w:szCs w:val="24"/>
-        </w:rPr>
-        <w:t>pendekatan</w:t>
-      </w:r>
-      <w:proofErr w:type="spellEnd"/>
-      <w:r>
-        <w:rPr>
-          <w:rFonts w:cs="Times New Roman"/>
-          <w:sz w:val="24"/>
-          <w:szCs w:val="24"/>
-        </w:rPr>
-        <w:t xml:space="preserve"> </w:t>
-      </w:r>
-      <w:proofErr w:type="spellStart"/>
-      <w:r>
-        <w:rPr>
-          <w:rFonts w:cs="Times New Roman"/>
+          <w:sz w:val="24"/>
+          <w:szCs w:val="24"/>
+        </w:rPr>
+        <w:t xml:space="preserve"> </w:t>
+      </w:r>
+      <w:proofErr w:type="spellStart"/>
+      <w:r>
+        <w:rPr>
+          <w:sz w:val="24"/>
+          <w:szCs w:val="24"/>
+        </w:rPr>
+        <w:t>menyeluruh</w:t>
+      </w:r>
+      <w:proofErr w:type="spellEnd"/>
+      <w:r>
+        <w:rPr>
+          <w:sz w:val="24"/>
+          <w:szCs w:val="24"/>
+        </w:rPr>
+        <w:t xml:space="preserve"> </w:t>
+      </w:r>
+      <w:proofErr w:type="spellStart"/>
+      <w:r>
+        <w:rPr>
+          <w:sz w:val="24"/>
+          <w:szCs w:val="24"/>
+        </w:rPr>
+        <w:t>sebelum</w:t>
+      </w:r>
+      <w:proofErr w:type="spellEnd"/>
+      <w:r>
+        <w:rPr>
+          <w:sz w:val="24"/>
+          <w:szCs w:val="24"/>
+        </w:rPr>
+        <w:t xml:space="preserve"> </w:t>
+      </w:r>
+      <w:proofErr w:type="spellStart"/>
+      <w:r>
+        <w:rPr>
+          <w:sz w:val="24"/>
+          <w:szCs w:val="24"/>
+        </w:rPr>
+        <w:t>disebarkan</w:t>
+      </w:r>
+      <w:proofErr w:type="spellEnd"/>
+      <w:r>
+        <w:rPr>
+          <w:sz w:val="24"/>
+          <w:szCs w:val="24"/>
+        </w:rPr>
+        <w:t xml:space="preserve"> </w:t>
+      </w:r>
+      <w:proofErr w:type="spellStart"/>
+      <w:r>
+        <w:rPr>
+          <w:sz w:val="24"/>
+          <w:szCs w:val="24"/>
+        </w:rPr>
+        <w:t>kepada</w:t>
+      </w:r>
+      <w:proofErr w:type="spellEnd"/>
+      <w:r>
+        <w:rPr>
+          <w:sz w:val="24"/>
+          <w:szCs w:val="24"/>
+        </w:rPr>
+        <w:t xml:space="preserve"> </w:t>
+      </w:r>
+      <w:proofErr w:type="spellStart"/>
+      <w:r>
+        <w:rPr>
+          <w:sz w:val="24"/>
+          <w:szCs w:val="24"/>
+        </w:rPr>
+        <w:t>pengguna</w:t>
+      </w:r>
+      <w:proofErr w:type="spellEnd"/>
+      <w:r>
+        <w:rPr>
+          <w:sz w:val="24"/>
+          <w:szCs w:val="24"/>
+        </w:rPr>
+        <w:t xml:space="preserve"> </w:t>
+      </w:r>
+      <w:proofErr w:type="spellStart"/>
+      <w:r>
+        <w:rPr>
+          <w:sz w:val="24"/>
+          <w:szCs w:val="24"/>
+        </w:rPr>
+        <w:t>atau</w:t>
+      </w:r>
+      <w:proofErr w:type="spellEnd"/>
+      <w:r>
+        <w:rPr>
+          <w:sz w:val="24"/>
+          <w:szCs w:val="24"/>
+        </w:rPr>
+        <w:t xml:space="preserve"> target yang </w:t>
+      </w:r>
+      <w:proofErr w:type="spellStart"/>
+      <w:r>
+        <w:rPr>
+          <w:sz w:val="24"/>
+          <w:szCs w:val="24"/>
+        </w:rPr>
+        <w:t>dituju</w:t>
+      </w:r>
+      <w:proofErr w:type="spellEnd"/>
+      <w:r>
+        <w:rPr>
+          <w:sz w:val="24"/>
+          <w:szCs w:val="24"/>
+        </w:rPr>
+        <w:t xml:space="preserve"> </w:t>
+      </w:r>
+      <w:proofErr w:type="spellStart"/>
+      <w:r>
+        <w:rPr>
+          <w:sz w:val="24"/>
+          <w:szCs w:val="24"/>
+        </w:rPr>
+        <w:t>dalam</w:t>
+      </w:r>
+      <w:proofErr w:type="spellEnd"/>
+      <w:r>
+        <w:rPr>
+          <w:sz w:val="24"/>
+          <w:szCs w:val="24"/>
+        </w:rPr>
+        <w:t xml:space="preserve"> </w:t>
+      </w:r>
+      <w:proofErr w:type="spellStart"/>
+      <w:r>
+        <w:rPr>
+          <w:sz w:val="24"/>
+          <w:szCs w:val="24"/>
+        </w:rPr>
+        <w:t>konteks</w:t>
+      </w:r>
+      <w:proofErr w:type="spellEnd"/>
+      <w:r>
+        <w:rPr>
+          <w:sz w:val="24"/>
+          <w:szCs w:val="24"/>
+        </w:rPr>
+        <w:t xml:space="preserve"> </w:t>
+      </w:r>
+      <w:proofErr w:type="spellStart"/>
+      <w:r>
+        <w:rPr>
+          <w:sz w:val="24"/>
+          <w:szCs w:val="24"/>
+        </w:rPr>
+        <w:t>penelitian</w:t>
+      </w:r>
+      <w:proofErr w:type="spellEnd"/>
+      <w:r>
+        <w:rPr>
+          <w:sz w:val="24"/>
+          <w:szCs w:val="24"/>
+        </w:rPr>
+        <w:t xml:space="preserve"> </w:t>
+      </w:r>
+      <w:proofErr w:type="spellStart"/>
+      <w:r>
+        <w:rPr>
           <w:sz w:val="24"/>
           <w:szCs w:val="24"/>
         </w:rPr>
@@ -7970,598 +8294,11 @@
       <w:proofErr w:type="spellEnd"/>
       <w:r>
         <w:rPr>
-          <w:rFonts w:cs="Times New Roman"/>
-          <w:sz w:val="24"/>
-          <w:szCs w:val="24"/>
-        </w:rPr>
-        <w:t xml:space="preserve">, </w:t>
-      </w:r>
-      <w:proofErr w:type="spellStart"/>
-      <w:r>
-        <w:rPr>
-          <w:rFonts w:cs="Times New Roman"/>
-          <w:sz w:val="24"/>
-          <w:szCs w:val="24"/>
-        </w:rPr>
-        <w:t>sistem</w:t>
-      </w:r>
-      <w:proofErr w:type="spellEnd"/>
-      <w:r>
-        <w:rPr>
-          <w:rFonts w:cs="Times New Roman"/>
-          <w:sz w:val="24"/>
-          <w:szCs w:val="24"/>
-        </w:rPr>
-        <w:t xml:space="preserve"> </w:t>
-      </w:r>
-      <w:proofErr w:type="spellStart"/>
-      <w:r>
-        <w:rPr>
-          <w:rFonts w:cs="Times New Roman"/>
-          <w:sz w:val="24"/>
-          <w:szCs w:val="24"/>
-        </w:rPr>
-        <w:t>dapat</w:t>
-      </w:r>
-      <w:proofErr w:type="spellEnd"/>
-      <w:r>
-        <w:rPr>
-          <w:rFonts w:cs="Times New Roman"/>
-          <w:sz w:val="24"/>
-          <w:szCs w:val="24"/>
-        </w:rPr>
-        <w:t xml:space="preserve"> </w:t>
-      </w:r>
-      <w:proofErr w:type="spellStart"/>
-      <w:r>
-        <w:rPr>
-          <w:rFonts w:cs="Times New Roman"/>
-          <w:sz w:val="24"/>
-          <w:szCs w:val="24"/>
-        </w:rPr>
-        <w:t>dikembangkan</w:t>
-      </w:r>
-      <w:proofErr w:type="spellEnd"/>
-      <w:r>
-        <w:rPr>
-          <w:rFonts w:cs="Times New Roman"/>
-          <w:sz w:val="24"/>
-          <w:szCs w:val="24"/>
-        </w:rPr>
-        <w:t xml:space="preserve"> </w:t>
-      </w:r>
-      <w:proofErr w:type="spellStart"/>
-      <w:r>
-        <w:rPr>
-          <w:rFonts w:cs="Times New Roman"/>
-          <w:sz w:val="24"/>
-          <w:szCs w:val="24"/>
-        </w:rPr>
-        <w:t>secara</w:t>
-      </w:r>
-      <w:proofErr w:type="spellEnd"/>
-      <w:r>
-        <w:rPr>
-          <w:rFonts w:cs="Times New Roman"/>
-          <w:sz w:val="24"/>
-          <w:szCs w:val="24"/>
-        </w:rPr>
-        <w:t xml:space="preserve"> </w:t>
-      </w:r>
-      <w:proofErr w:type="spellStart"/>
-      <w:r>
-        <w:rPr>
-          <w:rFonts w:cs="Times New Roman"/>
-          <w:sz w:val="24"/>
-          <w:szCs w:val="24"/>
-        </w:rPr>
-        <w:t>sistematis</w:t>
-      </w:r>
-      <w:proofErr w:type="spellEnd"/>
-      <w:r>
-        <w:rPr>
-          <w:rFonts w:cs="Times New Roman"/>
-          <w:sz w:val="24"/>
-          <w:szCs w:val="24"/>
-        </w:rPr>
-        <w:t xml:space="preserve"> dan </w:t>
-      </w:r>
-      <w:proofErr w:type="spellStart"/>
-      <w:r>
-        <w:rPr>
-          <w:rFonts w:cs="Times New Roman"/>
-          <w:sz w:val="24"/>
-          <w:szCs w:val="24"/>
-        </w:rPr>
-        <w:t>terkoordinasi</w:t>
-      </w:r>
-      <w:proofErr w:type="spellEnd"/>
-      <w:r>
-        <w:rPr>
-          <w:rFonts w:cs="Times New Roman"/>
-          <w:sz w:val="24"/>
-          <w:szCs w:val="24"/>
-        </w:rPr>
-        <w:t xml:space="preserve">, </w:t>
-      </w:r>
-      <w:proofErr w:type="spellStart"/>
-      <w:r>
-        <w:rPr>
-          <w:rFonts w:cs="Times New Roman"/>
-          <w:sz w:val="24"/>
-          <w:szCs w:val="24"/>
-        </w:rPr>
-        <w:t>memastikan</w:t>
-      </w:r>
-      <w:proofErr w:type="spellEnd"/>
-      <w:r>
-        <w:rPr>
-          <w:rFonts w:cs="Times New Roman"/>
-          <w:sz w:val="24"/>
-          <w:szCs w:val="24"/>
-        </w:rPr>
-        <w:t xml:space="preserve"> </w:t>
-      </w:r>
-      <w:proofErr w:type="spellStart"/>
-      <w:r>
-        <w:rPr>
-          <w:rFonts w:cs="Times New Roman"/>
-          <w:sz w:val="24"/>
-          <w:szCs w:val="24"/>
-        </w:rPr>
-        <w:t>bahwa</w:t>
-      </w:r>
-      <w:proofErr w:type="spellEnd"/>
-      <w:r>
-        <w:rPr>
-          <w:rFonts w:cs="Times New Roman"/>
-          <w:sz w:val="24"/>
-          <w:szCs w:val="24"/>
-        </w:rPr>
-        <w:t xml:space="preserve"> </w:t>
-      </w:r>
-      <w:proofErr w:type="spellStart"/>
-      <w:r>
-        <w:rPr>
-          <w:rFonts w:cs="Times New Roman"/>
-          <w:sz w:val="24"/>
-          <w:szCs w:val="24"/>
-        </w:rPr>
-        <w:t>setiap</w:t>
-      </w:r>
-      <w:proofErr w:type="spellEnd"/>
-      <w:r>
-        <w:rPr>
-          <w:rFonts w:cs="Times New Roman"/>
-          <w:sz w:val="24"/>
-          <w:szCs w:val="24"/>
-        </w:rPr>
-        <w:t xml:space="preserve"> </w:t>
-      </w:r>
-      <w:proofErr w:type="spellStart"/>
-      <w:r>
-        <w:rPr>
-          <w:rFonts w:cs="Times New Roman"/>
-          <w:sz w:val="24"/>
-          <w:szCs w:val="24"/>
-        </w:rPr>
-        <w:t>elemen</w:t>
-      </w:r>
-      <w:proofErr w:type="spellEnd"/>
-      <w:r>
-        <w:rPr>
-          <w:rFonts w:cs="Times New Roman"/>
-          <w:sz w:val="24"/>
-          <w:szCs w:val="24"/>
-        </w:rPr>
-        <w:t xml:space="preserve"> </w:t>
-      </w:r>
-      <w:proofErr w:type="spellStart"/>
-      <w:r>
-        <w:rPr>
-          <w:rFonts w:cs="Times New Roman"/>
-          <w:sz w:val="24"/>
-          <w:szCs w:val="24"/>
-        </w:rPr>
-        <w:t>terintegrasi</w:t>
-      </w:r>
-      <w:proofErr w:type="spellEnd"/>
-      <w:r>
-        <w:rPr>
-          <w:rFonts w:cs="Times New Roman"/>
-          <w:sz w:val="24"/>
-          <w:szCs w:val="24"/>
-        </w:rPr>
-        <w:t xml:space="preserve"> </w:t>
-      </w:r>
-      <w:proofErr w:type="spellStart"/>
-      <w:r>
-        <w:rPr>
-          <w:rFonts w:cs="Times New Roman"/>
-          <w:sz w:val="24"/>
-          <w:szCs w:val="24"/>
-        </w:rPr>
-        <w:t>dengan</w:t>
-      </w:r>
-      <w:proofErr w:type="spellEnd"/>
-      <w:r>
-        <w:rPr>
-          <w:rFonts w:cs="Times New Roman"/>
-          <w:sz w:val="24"/>
-          <w:szCs w:val="24"/>
-        </w:rPr>
-        <w:t xml:space="preserve"> </w:t>
-      </w:r>
-      <w:proofErr w:type="spellStart"/>
-      <w:r>
-        <w:rPr>
-          <w:rFonts w:cs="Times New Roman"/>
-          <w:sz w:val="24"/>
-          <w:szCs w:val="24"/>
-        </w:rPr>
-        <w:t>baik</w:t>
-      </w:r>
-      <w:proofErr w:type="spellEnd"/>
-      <w:r>
-        <w:rPr>
-          <w:rFonts w:cs="Times New Roman"/>
-          <w:sz w:val="24"/>
-          <w:szCs w:val="24"/>
-        </w:rPr>
-        <w:t xml:space="preserve"> </w:t>
-      </w:r>
-      <w:proofErr w:type="spellStart"/>
-      <w:r>
-        <w:rPr>
-          <w:rFonts w:cs="Times New Roman"/>
-          <w:sz w:val="24"/>
-          <w:szCs w:val="24"/>
-        </w:rPr>
-        <w:t>sepanjang</w:t>
-      </w:r>
-      <w:proofErr w:type="spellEnd"/>
-      <w:r>
-        <w:rPr>
-          <w:rFonts w:cs="Times New Roman"/>
-          <w:sz w:val="24"/>
-          <w:szCs w:val="24"/>
-        </w:rPr>
-        <w:t xml:space="preserve"> </w:t>
-      </w:r>
-      <w:proofErr w:type="spellStart"/>
-      <w:r>
-        <w:rPr>
-          <w:rFonts w:cs="Times New Roman"/>
-          <w:sz w:val="24"/>
-          <w:szCs w:val="24"/>
-        </w:rPr>
-        <w:t>perjalanan</w:t>
-      </w:r>
-      <w:proofErr w:type="spellEnd"/>
-      <w:r>
-        <w:rPr>
-          <w:rFonts w:cs="Times New Roman"/>
-          <w:sz w:val="24"/>
-          <w:szCs w:val="24"/>
-        </w:rPr>
-        <w:t xml:space="preserve"> </w:t>
-      </w:r>
-      <w:proofErr w:type="spellStart"/>
-      <w:r>
-        <w:rPr>
-          <w:rFonts w:cs="Times New Roman"/>
-          <w:sz w:val="24"/>
-          <w:szCs w:val="24"/>
-        </w:rPr>
-        <w:t>pembangunan</w:t>
-      </w:r>
-      <w:proofErr w:type="spellEnd"/>
-      <w:r>
-        <w:rPr>
-          <w:rFonts w:cs="Times New Roman"/>
-          <w:sz w:val="24"/>
-          <w:szCs w:val="24"/>
-        </w:rPr>
-        <w:t xml:space="preserve">. </w:t>
-      </w:r>
-      <w:proofErr w:type="spellStart"/>
-      <w:r>
-        <w:rPr>
-          <w:rFonts w:cs="Times New Roman"/>
-          <w:sz w:val="24"/>
-          <w:szCs w:val="24"/>
-        </w:rPr>
-        <w:t>Hasilnya</w:t>
-      </w:r>
-      <w:proofErr w:type="spellEnd"/>
-      <w:r>
-        <w:rPr>
-          <w:rFonts w:cs="Times New Roman"/>
-          <w:sz w:val="24"/>
-          <w:szCs w:val="24"/>
-        </w:rPr>
-        <w:t xml:space="preserve">, </w:t>
-      </w:r>
-      <w:proofErr w:type="spellStart"/>
-      <w:r>
-        <w:rPr>
-          <w:rFonts w:cs="Times New Roman"/>
-          <w:sz w:val="24"/>
-          <w:szCs w:val="24"/>
-        </w:rPr>
-        <w:t>aplikasi</w:t>
-      </w:r>
-      <w:proofErr w:type="spellEnd"/>
-      <w:r>
-        <w:rPr>
-          <w:rFonts w:cs="Times New Roman"/>
-          <w:sz w:val="24"/>
-          <w:szCs w:val="24"/>
-        </w:rPr>
-        <w:t xml:space="preserve"> multimedia yang </w:t>
-      </w:r>
-      <w:proofErr w:type="spellStart"/>
-      <w:r>
-        <w:rPr>
-          <w:rFonts w:cs="Times New Roman"/>
-          <w:sz w:val="24"/>
-          <w:szCs w:val="24"/>
-        </w:rPr>
-        <w:t>dihasilkan</w:t>
-      </w:r>
-      <w:proofErr w:type="spellEnd"/>
-      <w:r>
-        <w:rPr>
-          <w:rFonts w:cs="Times New Roman"/>
-          <w:sz w:val="24"/>
-          <w:szCs w:val="24"/>
-        </w:rPr>
-        <w:t xml:space="preserve"> </w:t>
-      </w:r>
-      <w:proofErr w:type="spellStart"/>
-      <w:r>
-        <w:rPr>
-          <w:rFonts w:cs="Times New Roman"/>
-          <w:sz w:val="24"/>
-          <w:szCs w:val="24"/>
-        </w:rPr>
-        <w:t>dapat</w:t>
-      </w:r>
-      <w:proofErr w:type="spellEnd"/>
-      <w:r>
-        <w:rPr>
-          <w:rFonts w:cs="Times New Roman"/>
-          <w:sz w:val="24"/>
-          <w:szCs w:val="24"/>
-        </w:rPr>
-        <w:t xml:space="preserve"> </w:t>
-      </w:r>
-      <w:proofErr w:type="spellStart"/>
-      <w:r>
-        <w:rPr>
-          <w:rFonts w:cs="Times New Roman"/>
-          <w:sz w:val="24"/>
-          <w:szCs w:val="24"/>
-        </w:rPr>
-        <w:t>diuji</w:t>
-      </w:r>
-      <w:proofErr w:type="spellEnd"/>
-      <w:r>
-        <w:rPr>
-          <w:rFonts w:cs="Times New Roman"/>
-          <w:sz w:val="24"/>
-          <w:szCs w:val="24"/>
-        </w:rPr>
-        <w:t xml:space="preserve"> </w:t>
-      </w:r>
-      <w:proofErr w:type="spellStart"/>
-      <w:r>
-        <w:rPr>
-          <w:rFonts w:cs="Times New Roman"/>
-          <w:sz w:val="24"/>
-          <w:szCs w:val="24"/>
-        </w:rPr>
-        <w:t>secara</w:t>
-      </w:r>
-      <w:proofErr w:type="spellEnd"/>
-      <w:r>
-        <w:rPr>
-          <w:rFonts w:cs="Times New Roman"/>
-          <w:sz w:val="24"/>
-          <w:szCs w:val="24"/>
-        </w:rPr>
-        <w:t xml:space="preserve"> </w:t>
-      </w:r>
-      <w:proofErr w:type="spellStart"/>
-      <w:r>
-        <w:rPr>
-          <w:rFonts w:cs="Times New Roman"/>
-          <w:sz w:val="24"/>
-          <w:szCs w:val="24"/>
-        </w:rPr>
-        <w:t>menyeluruh</w:t>
-      </w:r>
-      <w:proofErr w:type="spellEnd"/>
-      <w:r>
-        <w:rPr>
-          <w:rFonts w:cs="Times New Roman"/>
-          <w:sz w:val="24"/>
-          <w:szCs w:val="24"/>
-        </w:rPr>
-        <w:t xml:space="preserve"> </w:t>
-      </w:r>
-      <w:proofErr w:type="spellStart"/>
-      <w:r>
-        <w:rPr>
-          <w:rFonts w:cs="Times New Roman"/>
-          <w:sz w:val="24"/>
-          <w:szCs w:val="24"/>
-        </w:rPr>
-        <w:t>sebelum</w:t>
-      </w:r>
-      <w:proofErr w:type="spellEnd"/>
-      <w:r>
-        <w:rPr>
-          <w:rFonts w:cs="Times New Roman"/>
-          <w:sz w:val="24"/>
-          <w:szCs w:val="24"/>
-        </w:rPr>
-        <w:t xml:space="preserve"> </w:t>
-      </w:r>
-      <w:proofErr w:type="spellStart"/>
-      <w:r>
-        <w:rPr>
-          <w:rFonts w:cs="Times New Roman"/>
-          <w:sz w:val="24"/>
-          <w:szCs w:val="24"/>
-        </w:rPr>
-        <w:t>didistribusikan</w:t>
-      </w:r>
-      <w:proofErr w:type="spellEnd"/>
-      <w:r>
-        <w:rPr>
-          <w:rFonts w:cs="Times New Roman"/>
-          <w:sz w:val="24"/>
-          <w:szCs w:val="24"/>
-        </w:rPr>
-        <w:t xml:space="preserve"> </w:t>
-      </w:r>
-      <w:proofErr w:type="spellStart"/>
-      <w:r>
-        <w:rPr>
-          <w:rFonts w:cs="Times New Roman"/>
-          <w:sz w:val="24"/>
-          <w:szCs w:val="24"/>
-        </w:rPr>
-        <w:t>kepada</w:t>
-      </w:r>
-      <w:proofErr w:type="spellEnd"/>
-      <w:r>
-        <w:rPr>
-          <w:rFonts w:cs="Times New Roman"/>
-          <w:sz w:val="24"/>
-          <w:szCs w:val="24"/>
-        </w:rPr>
-        <w:t xml:space="preserve"> </w:t>
-      </w:r>
-      <w:proofErr w:type="spellStart"/>
-      <w:r>
-        <w:rPr>
-          <w:rFonts w:cs="Times New Roman"/>
-          <w:sz w:val="24"/>
-          <w:szCs w:val="24"/>
-        </w:rPr>
-        <w:t>pengguna</w:t>
-      </w:r>
-      <w:proofErr w:type="spellEnd"/>
-      <w:r>
-        <w:rPr>
-          <w:rFonts w:cs="Times New Roman"/>
-          <w:sz w:val="24"/>
-          <w:szCs w:val="24"/>
-        </w:rPr>
-        <w:t xml:space="preserve"> </w:t>
-      </w:r>
-      <w:proofErr w:type="spellStart"/>
-      <w:r>
-        <w:rPr>
-          <w:rFonts w:cs="Times New Roman"/>
-          <w:sz w:val="24"/>
-          <w:szCs w:val="24"/>
-        </w:rPr>
-        <w:t>atau</w:t>
-      </w:r>
-      <w:proofErr w:type="spellEnd"/>
-      <w:r>
-        <w:rPr>
-          <w:rFonts w:cs="Times New Roman"/>
-          <w:sz w:val="24"/>
-          <w:szCs w:val="24"/>
-        </w:rPr>
-        <w:t xml:space="preserve"> target yang </w:t>
-      </w:r>
-      <w:proofErr w:type="spellStart"/>
-      <w:r>
-        <w:rPr>
-          <w:rFonts w:cs="Times New Roman"/>
-          <w:sz w:val="24"/>
-          <w:szCs w:val="24"/>
-        </w:rPr>
-        <w:t>dituju</w:t>
-      </w:r>
-      <w:proofErr w:type="spellEnd"/>
-      <w:r>
-        <w:rPr>
-          <w:rFonts w:cs="Times New Roman"/>
-          <w:sz w:val="24"/>
-          <w:szCs w:val="24"/>
-        </w:rPr>
-        <w:t xml:space="preserve"> </w:t>
-      </w:r>
-      <w:proofErr w:type="spellStart"/>
-      <w:r>
-        <w:rPr>
-          <w:rFonts w:cs="Times New Roman"/>
-          <w:sz w:val="24"/>
-          <w:szCs w:val="24"/>
-        </w:rPr>
-        <w:t>dalam</w:t>
-      </w:r>
-      <w:proofErr w:type="spellEnd"/>
-      <w:r>
-        <w:rPr>
-          <w:rFonts w:cs="Times New Roman"/>
-          <w:sz w:val="24"/>
-          <w:szCs w:val="24"/>
-        </w:rPr>
-        <w:t xml:space="preserve"> </w:t>
-      </w:r>
-      <w:proofErr w:type="spellStart"/>
-      <w:r>
-        <w:rPr>
-          <w:rFonts w:cs="Times New Roman"/>
-          <w:sz w:val="24"/>
-          <w:szCs w:val="24"/>
-        </w:rPr>
-        <w:t>kerangka</w:t>
-      </w:r>
-      <w:proofErr w:type="spellEnd"/>
-      <w:r>
-        <w:rPr>
-          <w:rFonts w:cs="Times New Roman"/>
-          <w:sz w:val="24"/>
-          <w:szCs w:val="24"/>
-        </w:rPr>
-        <w:t xml:space="preserve"> </w:t>
-      </w:r>
-      <w:proofErr w:type="spellStart"/>
-      <w:r>
-        <w:rPr>
-          <w:rFonts w:cs="Times New Roman"/>
-          <w:sz w:val="24"/>
-          <w:szCs w:val="24"/>
-        </w:rPr>
-        <w:t>penelitian</w:t>
-      </w:r>
-      <w:proofErr w:type="spellEnd"/>
-      <w:r>
-        <w:rPr>
-          <w:rFonts w:cs="Times New Roman"/>
-          <w:sz w:val="24"/>
-          <w:szCs w:val="24"/>
-        </w:rPr>
-        <w:t xml:space="preserve"> </w:t>
-      </w:r>
-      <w:proofErr w:type="spellStart"/>
-      <w:r>
-        <w:rPr>
-          <w:rFonts w:cs="Times New Roman"/>
-          <w:sz w:val="24"/>
-          <w:szCs w:val="24"/>
-        </w:rPr>
-        <w:t>ini</w:t>
-      </w:r>
-      <w:proofErr w:type="spellEnd"/>
+          <w:sz w:val="24"/>
+          <w:szCs w:val="24"/>
+        </w:rPr>
+        <w:t xml:space="preserve"> </w:t>
+      </w:r>
       <w:sdt>
         <w:sdtPr>
           <w:rPr>
@@ -22236,6 +21973,7 @@
     <w:rsid w:val="000B27CF"/>
     <w:rsid w:val="000B4994"/>
     <w:rsid w:val="001118D6"/>
+    <w:rsid w:val="00257D0E"/>
     <w:rsid w:val="004E7BDB"/>
     <w:rsid w:val="00554E18"/>
     <w:rsid w:val="00577D04"/>

</xml_diff>

<commit_message>
update fix sampai bab 3
</commit_message>
<xml_diff>
--- a/Jurnal/TUBES KELOMPOK MULMED.docx
+++ b/Jurnal/TUBES KELOMPOK MULMED.docx
@@ -24422,16 +24422,17 @@
       </w:pPr>
       <w:r>
         <w:rPr>
+          <w:rFonts w:eastAsia="Times New Roman" w:cs="Times New Roman"/>
           <w:noProof/>
-          <w:color w:val="000000"/>
-          <w:bdr w:val="none" w:sz="0" w:space="0" w:color="auto" w:frame="1"/>
+          <w:sz w:val="24"/>
+          <w:szCs w:val="24"/>
         </w:rPr>
         <w:lastRenderedPageBreak/>
         <w:drawing>
-          <wp:inline distT="0" distB="0" distL="0" distR="0" wp14:anchorId="12EE6875" wp14:editId="1C41246D">
-            <wp:extent cx="2698115" cy="1253490"/>
-            <wp:effectExtent l="0" t="0" r="6985" b="3810"/>
-            <wp:docPr id="18" name="Picture 18"/>
+          <wp:inline distT="0" distB="0" distL="0" distR="0" wp14:anchorId="4AA572FC" wp14:editId="0DA12109">
+            <wp:extent cx="2698115" cy="1310005"/>
+            <wp:effectExtent l="0" t="0" r="6985" b="4445"/>
+            <wp:docPr id="3" name="Picture 3"/>
             <wp:cNvGraphicFramePr>
               <a:graphicFrameLocks xmlns:a="http://schemas.openxmlformats.org/drawingml/2006/main" noChangeAspect="1"/>
             </wp:cNvGraphicFramePr>
@@ -24439,36 +24440,29 @@
               <a:graphicData uri="http://schemas.openxmlformats.org/drawingml/2006/picture">
                 <pic:pic xmlns:pic="http://schemas.openxmlformats.org/drawingml/2006/picture">
                   <pic:nvPicPr>
-                    <pic:cNvPr id="0" name="Picture 30"/>
-                    <pic:cNvPicPr>
-                      <a:picLocks noChangeAspect="1" noChangeArrowheads="1"/>
-                    </pic:cNvPicPr>
+                    <pic:cNvPr id="3" name="Picture 3"/>
+                    <pic:cNvPicPr/>
                   </pic:nvPicPr>
                   <pic:blipFill>
-                    <a:blip r:embed="rId27">
+                    <a:blip r:embed="rId27" cstate="print">
                       <a:extLst>
                         <a:ext uri="{28A0092B-C50C-407E-A947-70E740481C1C}">
                           <a14:useLocalDpi xmlns:a14="http://schemas.microsoft.com/office/drawing/2010/main" val="0"/>
                         </a:ext>
                       </a:extLst>
                     </a:blip>
-                    <a:srcRect/>
                     <a:stretch>
                       <a:fillRect/>
                     </a:stretch>
                   </pic:blipFill>
-                  <pic:spPr bwMode="auto">
+                  <pic:spPr>
                     <a:xfrm>
                       <a:off x="0" y="0"/>
-                      <a:ext cx="2698115" cy="1253490"/>
+                      <a:ext cx="2698115" cy="1310005"/>
                     </a:xfrm>
                     <a:prstGeom prst="rect">
                       <a:avLst/>
                     </a:prstGeom>
-                    <a:noFill/>
-                    <a:ln>
-                      <a:noFill/>
-                    </a:ln>
                   </pic:spPr>
                 </pic:pic>
               </a:graphicData>
@@ -29011,15 +29005,7 @@
           <w:sz w:val="24"/>
           <w:szCs w:val="24"/>
         </w:rPr>
-        <w:t xml:space="preserve"> musik tradisional Indonesia</w:t>
-      </w:r>
-      <w:r>
-        <w:rPr>
-          <w:color w:val="000000"/>
-          <w:sz w:val="24"/>
-          <w:szCs w:val="24"/>
-        </w:rPr>
-        <w:t>.</w:t>
+        <w:t xml:space="preserve"> musik tradisional Indonesia.</w:t>
       </w:r>
     </w:p>
     <w:p>
@@ -38165,10 +38151,10 @@
     <w:rsid w:val="004E7BDB"/>
     <w:rsid w:val="00554E18"/>
     <w:rsid w:val="00577D04"/>
+    <w:rsid w:val="005B70AB"/>
     <w:rsid w:val="005E253E"/>
     <w:rsid w:val="00803231"/>
     <w:rsid w:val="00812E1F"/>
-    <w:rsid w:val="008B44CD"/>
     <w:rsid w:val="00AB62B3"/>
     <w:rsid w:val="00AE18D7"/>
     <w:rsid w:val="00C8132C"/>
@@ -38176,6 +38162,7 @@
     <w:rsid w:val="00E6343A"/>
     <w:rsid w:val="00EB7339"/>
     <w:rsid w:val="00FA34F2"/>
+    <w:rsid w:val="00FA5599"/>
   </w:rsids>
   <m:mathPr>
     <m:mathFont m:val="Cambria Math"/>

</xml_diff>